<commit_message>
Added testplan and Lijst met test-tools. Changed klassendiagram, lijst
</commit_message>
<xml_diff>
--- a/KT2/KT2.2/KT2.2.6 Materialen en middelen lijst voor het realiseren van de applicatie/Materialen en middelen lijst applicatie v1.0.0.docx
+++ b/KT2/KT2.2/KT2.2.6 Materialen en middelen lijst voor het realiseren van de applicatie/Materialen en middelen lijst applicatie v1.0.0.docx
@@ -736,7 +736,7 @@
           <w:r>
             <w:fldChar w:fldCharType="separate"/>
           </w:r>
-          <w:hyperlink w:anchor="_Toc506844091" w:history="1">
+          <w:hyperlink w:anchor="_Toc507493293" w:history="1">
             <w:r>
               <w:rPr>
                 <w:rStyle w:val="Hyperlink"/>
@@ -764,7 +764,7 @@
                 <w:noProof/>
                 <w:webHidden/>
               </w:rPr>
-              <w:instrText xml:space="preserve"> PAGEREF _Toc506844091 \h </w:instrText>
+              <w:instrText xml:space="preserve"> PAGEREF _Toc507493293 \h </w:instrText>
             </w:r>
             <w:r>
               <w:rPr>
@@ -807,14 +807,14 @@
               <w:lang w:val="nl-NL" w:eastAsia="nl-NL"/>
             </w:rPr>
           </w:pPr>
-          <w:hyperlink w:anchor="_Toc506844092" w:history="1">
+          <w:hyperlink w:anchor="_Toc507493294" w:history="1">
             <w:r>
               <w:rPr>
                 <w:rStyle w:val="Hyperlink"/>
                 <w:noProof/>
                 <w:lang w:val="nl-NL"/>
               </w:rPr>
-              <w:t>Hardware</w:t>
+              <w:t>Materialen/middelen lijst</w:t>
             </w:r>
             <w:r>
               <w:rPr>
@@ -835,166 +835,7 @@
                 <w:noProof/>
                 <w:webHidden/>
               </w:rPr>
-              <w:instrText xml:space="preserve"> PAGEREF _Toc506844092 \h </w:instrText>
-            </w:r>
-            <w:r>
-              <w:rPr>
-                <w:noProof/>
-                <w:webHidden/>
-              </w:rPr>
-            </w:r>
-            <w:r>
-              <w:rPr>
-                <w:noProof/>
-                <w:webHidden/>
-              </w:rPr>
-              <w:fldChar w:fldCharType="separate"/>
-            </w:r>
-            <w:r>
-              <w:rPr>
-                <w:noProof/>
-                <w:webHidden/>
-              </w:rPr>
-              <w:t>2</w:t>
-            </w:r>
-            <w:r>
-              <w:rPr>
-                <w:noProof/>
-                <w:webHidden/>
-              </w:rPr>
-              <w:fldChar w:fldCharType="end"/>
-            </w:r>
-          </w:hyperlink>
-        </w:p>
-        <w:p>
-          <w:pPr>
-            <w:pStyle w:val="Inhopg2"/>
-            <w:tabs>
-              <w:tab w:val="right" w:leader="dot" w:pos="9350"/>
-            </w:tabs>
-            <w:rPr>
-              <w:rFonts w:eastAsiaTheme="minorEastAsia"/>
-              <w:noProof/>
-              <w:lang w:val="nl-NL" w:eastAsia="nl-NL"/>
-            </w:rPr>
-          </w:pPr>
-          <w:hyperlink w:anchor="_Toc506844093" w:history="1">
-            <w:r>
-              <w:rPr>
-                <w:rStyle w:val="Hyperlink"/>
-                <w:noProof/>
-                <w:lang w:val="nl-NL"/>
-              </w:rPr>
-              <w:t>Tim Reniers:</w:t>
-            </w:r>
-            <w:r>
-              <w:rPr>
-                <w:noProof/>
-                <w:webHidden/>
-              </w:rPr>
-              <w:tab/>
-            </w:r>
-            <w:r>
-              <w:rPr>
-                <w:noProof/>
-                <w:webHidden/>
-              </w:rPr>
-              <w:fldChar w:fldCharType="begin"/>
-            </w:r>
-            <w:r>
-              <w:rPr>
-                <w:noProof/>
-                <w:webHidden/>
-              </w:rPr>
-              <w:instrText xml:space="preserve"> PAGEREF _Toc506844093 \h </w:instrText>
-            </w:r>
-            <w:r>
-              <w:rPr>
-                <w:noProof/>
-                <w:webHidden/>
-              </w:rPr>
-            </w:r>
-            <w:r>
-              <w:rPr>
-                <w:noProof/>
-                <w:webHidden/>
-              </w:rPr>
-              <w:fldChar w:fldCharType="separate"/>
-            </w:r>
-            <w:r>
-              <w:rPr>
-                <w:noProof/>
-                <w:webHidden/>
-              </w:rPr>
-              <w:t>2</w:t>
-            </w:r>
-            <w:r>
-              <w:rPr>
-                <w:noProof/>
-                <w:webHidden/>
-              </w:rPr>
-              <w:fldChar w:fldCharType="end"/>
-            </w:r>
-          </w:hyperlink>
-        </w:p>
-        <w:p>
-          <w:pPr>
-            <w:pStyle w:val="Inhopg2"/>
-            <w:tabs>
-              <w:tab w:val="left" w:pos="1760"/>
-              <w:tab w:val="right" w:leader="dot" w:pos="9350"/>
-            </w:tabs>
-            <w:rPr>
-              <w:rFonts w:eastAsiaTheme="minorEastAsia"/>
-              <w:noProof/>
-              <w:lang w:val="nl-NL" w:eastAsia="nl-NL"/>
-            </w:rPr>
-          </w:pPr>
-          <w:hyperlink w:anchor="_Toc506844094" w:history="1">
-            <w:r>
-              <w:rPr>
-                <w:rStyle w:val="Hyperlink"/>
-                <w:noProof/>
-                <w:lang w:val="nl-NL"/>
-              </w:rPr>
-              <w:t>Kenley Strik:</w:t>
-            </w:r>
-            <w:r>
-              <w:rPr>
-                <w:rFonts w:eastAsiaTheme="minorEastAsia"/>
-                <w:noProof/>
-                <w:lang w:val="nl-NL" w:eastAsia="nl-NL"/>
-              </w:rPr>
-              <w:tab/>
-            </w:r>
-            <w:r>
-              <w:rPr>
-                <w:rStyle w:val="Hyperlink"/>
-                <w:noProof/>
-                <w:lang w:val="nl-NL"/>
-              </w:rPr>
-              <w:t>(Lattitute 3550)</w:t>
-            </w:r>
-            <w:r>
-              <w:rPr>
-                <w:noProof/>
-                <w:webHidden/>
-              </w:rPr>
-              <w:tab/>
-            </w:r>
-            <w:r>
-              <w:rPr>
-                <w:noProof/>
-                <w:webHidden/>
-              </w:rPr>
-              <w:fldChar w:fldCharType="begin"/>
-            </w:r>
-            <w:r>
-              <w:rPr>
-                <w:noProof/>
-                <w:webHidden/>
-              </w:rPr>
-              <w:instrText xml:space="preserve"> PAGEREF _Toc506844094 \h </w:instrText>
+              <w:instrText xml:space="preserve"> PAGEREF _Toc507493294 \h </w:instrText>
             </w:r>
             <w:r>
               <w:rPr>
@@ -1037,14 +878,14 @@
               <w:lang w:val="nl-NL" w:eastAsia="nl-NL"/>
             </w:rPr>
           </w:pPr>
-          <w:hyperlink w:anchor="_Toc506844095" w:history="1">
+          <w:hyperlink w:anchor="_Toc507493295" w:history="1">
             <w:r>
               <w:rPr>
                 <w:rStyle w:val="Hyperlink"/>
                 <w:noProof/>
                 <w:lang w:val="nl-NL"/>
               </w:rPr>
-              <w:t>Software</w:t>
+              <w:t>Handtekeningen</w:t>
             </w:r>
             <w:r>
               <w:rPr>
@@ -1065,7 +906,7 @@
                 <w:noProof/>
                 <w:webHidden/>
               </w:rPr>
-              <w:instrText xml:space="preserve"> PAGEREF _Toc506844095 \h </w:instrText>
+              <w:instrText xml:space="preserve"> PAGEREF _Toc507493295 \h </w:instrText>
             </w:r>
             <w:r>
               <w:rPr>
@@ -1086,77 +927,6 @@
                 <w:webHidden/>
               </w:rPr>
               <w:t>2</w:t>
-            </w:r>
-            <w:r>
-              <w:rPr>
-                <w:noProof/>
-                <w:webHidden/>
-              </w:rPr>
-              <w:fldChar w:fldCharType="end"/>
-            </w:r>
-          </w:hyperlink>
-        </w:p>
-        <w:p>
-          <w:pPr>
-            <w:pStyle w:val="Inhopg1"/>
-            <w:tabs>
-              <w:tab w:val="right" w:leader="dot" w:pos="9350"/>
-            </w:tabs>
-            <w:rPr>
-              <w:rFonts w:eastAsiaTheme="minorEastAsia"/>
-              <w:noProof/>
-              <w:lang w:val="nl-NL" w:eastAsia="nl-NL"/>
-            </w:rPr>
-          </w:pPr>
-          <w:hyperlink w:anchor="_Toc506844096" w:history="1">
-            <w:r>
-              <w:rPr>
-                <w:rStyle w:val="Hyperlink"/>
-                <w:noProof/>
-                <w:lang w:val="nl-NL"/>
-              </w:rPr>
-              <w:t>Handtekeningen</w:t>
-            </w:r>
-            <w:r>
-              <w:rPr>
-                <w:noProof/>
-                <w:webHidden/>
-              </w:rPr>
-              <w:tab/>
-            </w:r>
-            <w:r>
-              <w:rPr>
-                <w:noProof/>
-                <w:webHidden/>
-              </w:rPr>
-              <w:fldChar w:fldCharType="begin"/>
-            </w:r>
-            <w:r>
-              <w:rPr>
-                <w:noProof/>
-                <w:webHidden/>
-              </w:rPr>
-              <w:instrText xml:space="preserve"> PAGEREF _Toc506844096 \h </w:instrText>
-            </w:r>
-            <w:r>
-              <w:rPr>
-                <w:noProof/>
-                <w:webHidden/>
-              </w:rPr>
-            </w:r>
-            <w:r>
-              <w:rPr>
-                <w:noProof/>
-                <w:webHidden/>
-              </w:rPr>
-              <w:fldChar w:fldCharType="separate"/>
-            </w:r>
-            <w:r>
-              <w:rPr>
-                <w:noProof/>
-                <w:webHidden/>
-              </w:rPr>
-              <w:t>3</w:t>
             </w:r>
             <w:r>
               <w:rPr>
@@ -1204,7 +974,7 @@
           <w:lang w:val="nl-NL"/>
         </w:rPr>
       </w:pPr>
-      <w:bookmarkStart w:id="0" w:name="_Toc506844091"/>
+      <w:bookmarkStart w:id="0" w:name="_Toc507493293"/>
       <w:r>
         <w:rPr>
           <w:lang w:val="nl-NL"/>
@@ -1254,32 +1024,301 @@
         <w:rPr>
           <w:lang w:val="nl-NL"/>
         </w:rPr>
-        <w:t xml:space="preserve">. Voor elke specificatie zal een Versienummer/Serienummer worden gegeven, een omschrijving, de naam enz. </w:t>
+        <w:t xml:space="preserve">. </w:t>
+      </w:r>
+      <w:r>
+        <w:rPr>
+          <w:lang w:val="nl-NL"/>
+        </w:rPr>
+        <w:t xml:space="preserve">Voor elk item in de lijst wordt er een omschrijving gegeven en waar deze voor wordt gebruikt om de applicatie te </w:t>
+      </w:r>
+      <w:r>
+        <w:rPr>
+          <w:lang w:val="nl-NL"/>
+        </w:rPr>
+        <w:t>realiseren</w:t>
+      </w:r>
+      <w:r>
+        <w:rPr>
+          <w:lang w:val="nl-NL"/>
+        </w:rPr>
+        <w:t>.</w:t>
       </w:r>
     </w:p>
     <w:p>
       <w:pPr>
+        <w:pStyle w:val="Kop1"/>
         <w:rPr>
           <w:lang w:val="nl-NL"/>
         </w:rPr>
       </w:pPr>
-    </w:p>
-    <w:p>
-      <w:pPr>
-        <w:rPr>
-          <w:lang w:val="nl-NL"/>
-        </w:rPr>
-      </w:pPr>
-      <w:bookmarkStart w:id="1" w:name="_GoBack"/>
+      <w:bookmarkStart w:id="1" w:name="_Toc507493294"/>
+      <w:r>
+        <w:rPr>
+          <w:lang w:val="nl-NL"/>
+        </w:rPr>
+        <w:t>Materialen/middelen lijst</w:t>
+      </w:r>
       <w:bookmarkEnd w:id="1"/>
     </w:p>
-    <w:p>
-      <w:pPr>
-        <w:rPr>
-          <w:lang w:val="nl-NL"/>
-        </w:rPr>
-      </w:pPr>
-    </w:p>
+    <w:tbl>
+      <w:tblPr>
+        <w:tblStyle w:val="Rastertabel4-Accent5"/>
+        <w:tblW w:w="0" w:type="auto"/>
+        <w:tblLook w:val="04A0" w:firstRow="1" w:lastRow="0" w:firstColumn="1" w:lastColumn="0" w:noHBand="0" w:noVBand="1"/>
+      </w:tblPr>
+      <w:tblGrid>
+        <w:gridCol w:w="3116"/>
+        <w:gridCol w:w="3117"/>
+        <w:gridCol w:w="3117"/>
+      </w:tblGrid>
+      <w:tr>
+        <w:trPr>
+          <w:cnfStyle w:val="100000000000" w:firstRow="1" w:lastRow="0" w:firstColumn="0" w:lastColumn="0" w:oddVBand="0" w:evenVBand="0" w:oddHBand="0" w:evenHBand="0" w:firstRowFirstColumn="0" w:firstRowLastColumn="0" w:lastRowFirstColumn="0" w:lastRowLastColumn="0"/>
+        </w:trPr>
+        <w:tc>
+          <w:tcPr>
+            <w:cnfStyle w:val="001000000000" w:firstRow="0" w:lastRow="0" w:firstColumn="1" w:lastColumn="0" w:oddVBand="0" w:evenVBand="0" w:oddHBand="0" w:evenHBand="0" w:firstRowFirstColumn="0" w:firstRowLastColumn="0" w:lastRowFirstColumn="0" w:lastRowLastColumn="0"/>
+            <w:tcW w:w="3116" w:type="dxa"/>
+          </w:tcPr>
+          <w:p>
+            <w:pPr>
+              <w:rPr>
+                <w:lang w:val="nl-NL"/>
+              </w:rPr>
+            </w:pPr>
+            <w:r>
+              <w:rPr>
+                <w:lang w:val="nl-NL"/>
+              </w:rPr>
+              <w:t>Naam</w:t>
+            </w:r>
+          </w:p>
+        </w:tc>
+        <w:tc>
+          <w:tcPr>
+            <w:tcW w:w="3117" w:type="dxa"/>
+          </w:tcPr>
+          <w:p>
+            <w:pPr>
+              <w:cnfStyle w:val="100000000000" w:firstRow="1" w:lastRow="0" w:firstColumn="0" w:lastColumn="0" w:oddVBand="0" w:evenVBand="0" w:oddHBand="0" w:evenHBand="0" w:firstRowFirstColumn="0" w:firstRowLastColumn="0" w:lastRowFirstColumn="0" w:lastRowLastColumn="0"/>
+              <w:rPr>
+                <w:lang w:val="nl-NL"/>
+              </w:rPr>
+            </w:pPr>
+            <w:r>
+              <w:rPr>
+                <w:lang w:val="nl-NL"/>
+              </w:rPr>
+              <w:t>Omschrijving</w:t>
+            </w:r>
+          </w:p>
+        </w:tc>
+        <w:tc>
+          <w:tcPr>
+            <w:tcW w:w="3117" w:type="dxa"/>
+          </w:tcPr>
+          <w:p>
+            <w:pPr>
+              <w:cnfStyle w:val="100000000000" w:firstRow="1" w:lastRow="0" w:firstColumn="0" w:lastColumn="0" w:oddVBand="0" w:evenVBand="0" w:oddHBand="0" w:evenHBand="0" w:firstRowFirstColumn="0" w:firstRowLastColumn="0" w:lastRowFirstColumn="0" w:lastRowLastColumn="0"/>
+              <w:rPr>
+                <w:lang w:val="nl-NL"/>
+              </w:rPr>
+            </w:pPr>
+            <w:r>
+              <w:rPr>
+                <w:lang w:val="nl-NL"/>
+              </w:rPr>
+              <w:t>Gebruik</w:t>
+            </w:r>
+          </w:p>
+        </w:tc>
+      </w:tr>
+      <w:tr>
+        <w:trPr>
+          <w:cnfStyle w:val="000000100000" w:firstRow="0" w:lastRow="0" w:firstColumn="0" w:lastColumn="0" w:oddVBand="0" w:evenVBand="0" w:oddHBand="1" w:evenHBand="0" w:firstRowFirstColumn="0" w:firstRowLastColumn="0" w:lastRowFirstColumn="0" w:lastRowLastColumn="0"/>
+        </w:trPr>
+        <w:tc>
+          <w:tcPr>
+            <w:cnfStyle w:val="001000000000" w:firstRow="0" w:lastRow="0" w:firstColumn="1" w:lastColumn="0" w:oddVBand="0" w:evenVBand="0" w:oddHBand="0" w:evenHBand="0" w:firstRowFirstColumn="0" w:firstRowLastColumn="0" w:lastRowFirstColumn="0" w:lastRowLastColumn="0"/>
+            <w:tcW w:w="3116" w:type="dxa"/>
+          </w:tcPr>
+          <w:p>
+            <w:pPr>
+              <w:rPr>
+                <w:lang w:val="nl-NL"/>
+              </w:rPr>
+            </w:pPr>
+            <w:r>
+              <w:rPr>
+                <w:lang w:val="nl-NL"/>
+              </w:rPr>
+              <w:t>SQLite</w:t>
+            </w:r>
+          </w:p>
+        </w:tc>
+        <w:tc>
+          <w:tcPr>
+            <w:tcW w:w="3117" w:type="dxa"/>
+          </w:tcPr>
+          <w:p>
+            <w:pPr>
+              <w:cnfStyle w:val="000000100000" w:firstRow="0" w:lastRow="0" w:firstColumn="0" w:lastColumn="0" w:oddVBand="0" w:evenVBand="0" w:oddHBand="1" w:evenHBand="0" w:firstRowFirstColumn="0" w:firstRowLastColumn="0" w:lastRowFirstColumn="0" w:lastRowLastColumn="0"/>
+              <w:rPr>
+                <w:lang w:val="nl-NL"/>
+              </w:rPr>
+            </w:pPr>
+          </w:p>
+        </w:tc>
+        <w:tc>
+          <w:tcPr>
+            <w:tcW w:w="3117" w:type="dxa"/>
+          </w:tcPr>
+          <w:p>
+            <w:pPr>
+              <w:cnfStyle w:val="000000100000" w:firstRow="0" w:lastRow="0" w:firstColumn="0" w:lastColumn="0" w:oddVBand="0" w:evenVBand="0" w:oddHBand="1" w:evenHBand="0" w:firstRowFirstColumn="0" w:firstRowLastColumn="0" w:lastRowFirstColumn="0" w:lastRowLastColumn="0"/>
+              <w:rPr>
+                <w:lang w:val="nl-NL"/>
+              </w:rPr>
+            </w:pPr>
+          </w:p>
+        </w:tc>
+      </w:tr>
+      <w:tr>
+        <w:tc>
+          <w:tcPr>
+            <w:cnfStyle w:val="001000000000" w:firstRow="0" w:lastRow="0" w:firstColumn="1" w:lastColumn="0" w:oddVBand="0" w:evenVBand="0" w:oddHBand="0" w:evenHBand="0" w:firstRowFirstColumn="0" w:firstRowLastColumn="0" w:lastRowFirstColumn="0" w:lastRowLastColumn="0"/>
+            <w:tcW w:w="3116" w:type="dxa"/>
+          </w:tcPr>
+          <w:p>
+            <w:pPr>
+              <w:rPr>
+                <w:lang w:val="nl-NL"/>
+              </w:rPr>
+            </w:pPr>
+            <w:r>
+              <w:rPr>
+                <w:lang w:val="nl-NL"/>
+              </w:rPr>
+              <w:t>Visual Studio 2017</w:t>
+            </w:r>
+          </w:p>
+        </w:tc>
+        <w:tc>
+          <w:tcPr>
+            <w:tcW w:w="3117" w:type="dxa"/>
+          </w:tcPr>
+          <w:p>
+            <w:pPr>
+              <w:cnfStyle w:val="000000000000" w:firstRow="0" w:lastRow="0" w:firstColumn="0" w:lastColumn="0" w:oddVBand="0" w:evenVBand="0" w:oddHBand="0" w:evenHBand="0" w:firstRowFirstColumn="0" w:firstRowLastColumn="0" w:lastRowFirstColumn="0" w:lastRowLastColumn="0"/>
+              <w:rPr>
+                <w:lang w:val="nl-NL"/>
+              </w:rPr>
+            </w:pPr>
+          </w:p>
+        </w:tc>
+        <w:tc>
+          <w:tcPr>
+            <w:tcW w:w="3117" w:type="dxa"/>
+          </w:tcPr>
+          <w:p>
+            <w:pPr>
+              <w:cnfStyle w:val="000000000000" w:firstRow="0" w:lastRow="0" w:firstColumn="0" w:lastColumn="0" w:oddVBand="0" w:evenVBand="0" w:oddHBand="0" w:evenHBand="0" w:firstRowFirstColumn="0" w:firstRowLastColumn="0" w:lastRowFirstColumn="0" w:lastRowLastColumn="0"/>
+              <w:rPr>
+                <w:lang w:val="nl-NL"/>
+              </w:rPr>
+            </w:pPr>
+          </w:p>
+        </w:tc>
+      </w:tr>
+      <w:tr>
+        <w:trPr>
+          <w:cnfStyle w:val="000000100000" w:firstRow="0" w:lastRow="0" w:firstColumn="0" w:lastColumn="0" w:oddVBand="0" w:evenVBand="0" w:oddHBand="1" w:evenHBand="0" w:firstRowFirstColumn="0" w:firstRowLastColumn="0" w:lastRowFirstColumn="0" w:lastRowLastColumn="0"/>
+        </w:trPr>
+        <w:tc>
+          <w:tcPr>
+            <w:cnfStyle w:val="001000000000" w:firstRow="0" w:lastRow="0" w:firstColumn="1" w:lastColumn="0" w:oddVBand="0" w:evenVBand="0" w:oddHBand="0" w:evenHBand="0" w:firstRowFirstColumn="0" w:firstRowLastColumn="0" w:lastRowFirstColumn="0" w:lastRowLastColumn="0"/>
+            <w:tcW w:w="3116" w:type="dxa"/>
+          </w:tcPr>
+          <w:p>
+            <w:pPr>
+              <w:rPr>
+                <w:lang w:val="nl-NL"/>
+              </w:rPr>
+            </w:pPr>
+            <w:bookmarkStart w:id="2" w:name="_GoBack"/>
+            <w:bookmarkEnd w:id="2"/>
+          </w:p>
+        </w:tc>
+        <w:tc>
+          <w:tcPr>
+            <w:tcW w:w="3117" w:type="dxa"/>
+          </w:tcPr>
+          <w:p>
+            <w:pPr>
+              <w:cnfStyle w:val="000000100000" w:firstRow="0" w:lastRow="0" w:firstColumn="0" w:lastColumn="0" w:oddVBand="0" w:evenVBand="0" w:oddHBand="1" w:evenHBand="0" w:firstRowFirstColumn="0" w:firstRowLastColumn="0" w:lastRowFirstColumn="0" w:lastRowLastColumn="0"/>
+              <w:rPr>
+                <w:lang w:val="nl-NL"/>
+              </w:rPr>
+            </w:pPr>
+          </w:p>
+        </w:tc>
+        <w:tc>
+          <w:tcPr>
+            <w:tcW w:w="3117" w:type="dxa"/>
+          </w:tcPr>
+          <w:p>
+            <w:pPr>
+              <w:cnfStyle w:val="000000100000" w:firstRow="0" w:lastRow="0" w:firstColumn="0" w:lastColumn="0" w:oddVBand="0" w:evenVBand="0" w:oddHBand="1" w:evenHBand="0" w:firstRowFirstColumn="0" w:firstRowLastColumn="0" w:lastRowFirstColumn="0" w:lastRowLastColumn="0"/>
+              <w:rPr>
+                <w:lang w:val="nl-NL"/>
+              </w:rPr>
+            </w:pPr>
+          </w:p>
+        </w:tc>
+      </w:tr>
+      <w:tr>
+        <w:tc>
+          <w:tcPr>
+            <w:cnfStyle w:val="001000000000" w:firstRow="0" w:lastRow="0" w:firstColumn="1" w:lastColumn="0" w:oddVBand="0" w:evenVBand="0" w:oddHBand="0" w:evenHBand="0" w:firstRowFirstColumn="0" w:firstRowLastColumn="0" w:lastRowFirstColumn="0" w:lastRowLastColumn="0"/>
+            <w:tcW w:w="3116" w:type="dxa"/>
+          </w:tcPr>
+          <w:p>
+            <w:pPr>
+              <w:rPr>
+                <w:lang w:val="nl-NL"/>
+              </w:rPr>
+            </w:pPr>
+          </w:p>
+        </w:tc>
+        <w:tc>
+          <w:tcPr>
+            <w:tcW w:w="3117" w:type="dxa"/>
+          </w:tcPr>
+          <w:p>
+            <w:pPr>
+              <w:cnfStyle w:val="000000000000" w:firstRow="0" w:lastRow="0" w:firstColumn="0" w:lastColumn="0" w:oddVBand="0" w:evenVBand="0" w:oddHBand="0" w:evenHBand="0" w:firstRowFirstColumn="0" w:firstRowLastColumn="0" w:lastRowFirstColumn="0" w:lastRowLastColumn="0"/>
+              <w:rPr>
+                <w:lang w:val="nl-NL"/>
+              </w:rPr>
+            </w:pPr>
+          </w:p>
+        </w:tc>
+        <w:tc>
+          <w:tcPr>
+            <w:tcW w:w="3117" w:type="dxa"/>
+          </w:tcPr>
+          <w:p>
+            <w:pPr>
+              <w:cnfStyle w:val="000000000000" w:firstRow="0" w:lastRow="0" w:firstColumn="0" w:lastColumn="0" w:oddVBand="0" w:evenVBand="0" w:oddHBand="0" w:evenHBand="0" w:firstRowFirstColumn="0" w:firstRowLastColumn="0" w:lastRowFirstColumn="0" w:lastRowLastColumn="0"/>
+              <w:rPr>
+                <w:lang w:val="nl-NL"/>
+              </w:rPr>
+            </w:pPr>
+          </w:p>
+        </w:tc>
+      </w:tr>
+    </w:tbl>
     <w:p>
       <w:pPr>
         <w:rPr>
@@ -1294,14 +1333,14 @@
           <w:lang w:val="nl-NL"/>
         </w:rPr>
       </w:pPr>
-      <w:bookmarkStart w:id="2" w:name="_Toc506844096"/>
+      <w:bookmarkStart w:id="3" w:name="_Toc507493295"/>
       <w:r>
         <w:rPr>
           <w:lang w:val="nl-NL"/>
         </w:rPr>
         <w:t>Handtekeningen</w:t>
       </w:r>
-      <w:bookmarkEnd w:id="2"/>
+      <w:bookmarkEnd w:id="3"/>
     </w:p>
     <w:p>
       <w:pPr>
@@ -1517,7 +1556,7 @@
             <w:noProof/>
             <w:lang w:val="nl-NL"/>
           </w:rPr>
-          <w:t>1</w:t>
+          <w:t>2</w:t>
         </w:r>
         <w:r>
           <w:fldChar w:fldCharType="end"/>
@@ -2737,6 +2776,8 @@
     <w:rsid w:val="004665F3"/>
     <w:rsid w:val="0049461A"/>
     <w:rsid w:val="004C04A7"/>
+    <w:rsid w:val="004C4842"/>
+    <w:rsid w:val="005C2BF8"/>
     <w:rsid w:val="0064516F"/>
     <w:rsid w:val="0091071C"/>
     <w:rsid w:val="00A314C5"/>
@@ -3533,7 +3574,7 @@
 </file>
 
 <file path=customXml/itemProps2.xml><?xml version="1.0" encoding="utf-8"?>
-<ds:datastoreItem xmlns:ds="http://schemas.openxmlformats.org/officeDocument/2006/customXml" ds:itemID="{F798789C-4FAB-4FF7-A05F-524685FF89FF}">
+<ds:datastoreItem xmlns:ds="http://schemas.openxmlformats.org/officeDocument/2006/customXml" ds:itemID="{47AC560E-9DC2-4B7F-81DE-16CD8BBE8743}">
   <ds:schemaRefs>
     <ds:schemaRef ds:uri="http://schemas.openxmlformats.org/officeDocument/2006/bibliography"/>
   </ds:schemaRefs>

</xml_diff>